<commit_message>
Actualizacion de planeacion y revision analitica
</commit_message>
<xml_diff>
--- a/FASE I - Planeacion y Riesgos/2000 Planeacion/2100 Estrategia global/2101 Estrategia global de auditoria.docx
+++ b/FASE I - Planeacion y Riesgos/2000 Planeacion/2100 Estrategia global/2101 Estrategia global de auditoria.docx
@@ -130,158 +130,84 @@
         <w:jc w:val="both"/>
       </w:pPr>
       <w:r>
-        <w:t xml:space="preserve">Al igual que todas las empresas ecuatorianas, a partir de marzo 2020 </w:t>
-      </w:r>
-      <w:r>
-        <w:t>Telcodata</w:t>
-      </w:r>
-      <w:r>
-        <w:t xml:space="preserve"> fue impactada por las medidas de restricción y cuarentena tomadas por el Gobierno para enfrentar la pandemia del covid-19</w:t>
-      </w:r>
-      <w:r>
-        <w:t xml:space="preserve"> lo cual significó una reducción en los ingresos: US$240 mil promedio en el primer trimestre y US$55 mil promedio mensual de abril a agosto 2020</w:t>
-      </w:r>
-      <w:r>
-        <w:t xml:space="preserve"> ante lo cual la Gerencia tomó medidas de reducción de costos como reducir la plantilla de empleados de 17 a 10 trabajadores (despidos intempestivos), reducir el número de planes celulares</w:t>
-      </w:r>
-      <w:r>
-        <w:t>, renegociación de precios con proveedores</w:t>
-      </w:r>
-      <w:r>
-        <w:t xml:space="preserve"> y otr</w:t>
-      </w:r>
-      <w:r>
-        <w:t xml:space="preserve">os ajustes </w:t>
-      </w:r>
-      <w:r>
-        <w:t>encaminad</w:t>
-      </w:r>
-      <w:r>
-        <w:t>o</w:t>
-      </w:r>
-      <w:r>
-        <w:t>s a lograr por lo menos un punto de equilibrio financiero, lo cual se ha logrado hasta agosto y la Administración proyecta cerrar el año de igual manera.</w:t>
-      </w:r>
-    </w:p>
-    <w:p>
-      <w:pPr>
-        <w:pStyle w:val="NoSpacing"/>
-        <w:jc w:val="both"/>
-      </w:pPr>
-    </w:p>
-    <w:p>
-      <w:pPr>
-        <w:pStyle w:val="NoSpacing"/>
-        <w:jc w:val="both"/>
-      </w:pPr>
-      <w:r>
-        <w:t xml:space="preserve">El </w:t>
-      </w:r>
-      <w:r>
-        <w:t xml:space="preserve">77% de las ventas hasta agosto fueron realizadas a </w:t>
+        <w:t>A pesar de la pandemia global de covid-17 la empresa no ha sufrido impactos negativos en sus operaciones pues, por cuanto pertenece al grupo Telconet y sus actividades se desarrollan en el mercado de tecnología, este sector por el contrario se ha visto favorecido por el incremento en sus operaciones.</w:t>
+      </w:r>
+    </w:p>
+    <w:p>
+      <w:pPr>
+        <w:pStyle w:val="NoSpacing"/>
+        <w:jc w:val="both"/>
+      </w:pPr>
+    </w:p>
+    <w:p>
+      <w:pPr>
+        <w:pStyle w:val="NoSpacing"/>
+        <w:jc w:val="both"/>
+      </w:pPr>
+      <w:r>
+        <w:t>No hay nuevos clientes y la empresa se mantiene operando con Telconet, compañía relacionada por accionistas comunes, como su único cliente. No existen planes formales para ingresar a nuevos mercados o comercializar nuevos productos.</w:t>
+      </w:r>
+    </w:p>
+    <w:p>
+      <w:pPr>
+        <w:pStyle w:val="NoSpacing"/>
+        <w:jc w:val="both"/>
+      </w:pPr>
+    </w:p>
+    <w:p>
+      <w:pPr>
+        <w:pStyle w:val="NoSpacing"/>
+        <w:jc w:val="both"/>
+      </w:pPr>
+      <w:r>
+        <w:t>Financieramente la empresa depende de los flujos de sus operaciones por las ventas a su compañía relacionada y los precios de transferencia son mediante acuerdo entre las partes.</w:t>
+      </w:r>
+    </w:p>
+    <w:p>
+      <w:pPr>
+        <w:pStyle w:val="NoSpacing"/>
+        <w:jc w:val="both"/>
+      </w:pPr>
+    </w:p>
+    <w:p>
+      <w:pPr>
+        <w:pStyle w:val="NoSpacing"/>
+        <w:jc w:val="both"/>
+      </w:pPr>
+      <w:r>
+        <w:t>III RIESGOS</w:t>
+      </w:r>
+    </w:p>
+    <w:p>
+      <w:pPr>
+        <w:pStyle w:val="NoSpacing"/>
+        <w:jc w:val="both"/>
+      </w:pPr>
+    </w:p>
+    <w:p>
+      <w:pPr>
+        <w:pStyle w:val="NoSpacing"/>
+        <w:jc w:val="both"/>
+      </w:pPr>
+      <w:r>
+        <w:t xml:space="preserve">Nuestra evaluación de riesgo en los estados financieros es MEDIO (Ver </w:t>
       </w:r>
       <w:proofErr w:type="spellStart"/>
       <w:r>
-        <w:t>ABInBev</w:t>
+        <w:t>PTxx</w:t>
       </w:r>
       <w:proofErr w:type="spellEnd"/>
       <w:r>
-        <w:t xml:space="preserve"> (</w:t>
-      </w:r>
-      <w:proofErr w:type="spellStart"/>
-      <w:r>
-        <w:t>Dinadec</w:t>
-      </w:r>
-      <w:proofErr w:type="spellEnd"/>
-      <w:r>
-        <w:t xml:space="preserve"> y Cervecería Nacional); otros clientes importantes son La Fabril, Banco de Guayaquil, </w:t>
-      </w:r>
-      <w:proofErr w:type="spellStart"/>
-      <w:r>
-        <w:t>Otello</w:t>
-      </w:r>
-      <w:proofErr w:type="spellEnd"/>
-      <w:r>
-        <w:t xml:space="preserve"> &amp; </w:t>
-      </w:r>
-      <w:proofErr w:type="spellStart"/>
-      <w:r>
-        <w:t>Fabell</w:t>
-      </w:r>
-      <w:proofErr w:type="spellEnd"/>
-      <w:r>
-        <w:t xml:space="preserve"> y Unilever Andina Ecuador. Actualmente no se están realizando eventos masivos lo que constituye el nicho de mercado de Visacom, </w:t>
-      </w:r>
-      <w:r>
-        <w:t>sin embargo, se han dado otros trabajos puntuales que hasta el momento han permitido cubrir los costos fijos de operación</w:t>
-      </w:r>
-    </w:p>
-    <w:p>
-      <w:pPr>
-        <w:pStyle w:val="NoSpacing"/>
-        <w:jc w:val="both"/>
-      </w:pPr>
-    </w:p>
-    <w:p>
-      <w:pPr>
-        <w:pStyle w:val="NoSpacing"/>
-        <w:jc w:val="both"/>
-      </w:pPr>
-      <w:r>
-        <w:t>El aporte financiero de los Accionistas y manejo conservador de las finanzas ha sido importante durante este periodo de crisis sanitaria. Desde diciembre la empresa mantiene altos niveles de caja US$302 – US$380 mil fondos con los cuales se puede responder inmediatamente a contratos de servicios que, por lo general, requieren financiamiento de capital de trabajo por parte de la empresa.</w:t>
-      </w:r>
-    </w:p>
-    <w:p>
-      <w:pPr>
-        <w:pStyle w:val="NoSpacing"/>
-        <w:jc w:val="both"/>
-      </w:pPr>
-    </w:p>
-    <w:p>
-      <w:pPr>
-        <w:pStyle w:val="NoSpacing"/>
-        <w:jc w:val="both"/>
-      </w:pPr>
-      <w:r>
-        <w:t>III RIESGOS</w:t>
-      </w:r>
-    </w:p>
-    <w:p>
-      <w:pPr>
-        <w:pStyle w:val="NoSpacing"/>
-        <w:jc w:val="both"/>
-      </w:pPr>
-    </w:p>
-    <w:p>
-      <w:pPr>
-        <w:pStyle w:val="NoSpacing"/>
-        <w:jc w:val="both"/>
-      </w:pPr>
-      <w:r>
-        <w:t xml:space="preserve">Nuestra evaluación de riesgo en los estados financieros es MEDIO (Ver </w:t>
-      </w:r>
-      <w:proofErr w:type="spellStart"/>
-      <w:r>
-        <w:t>PTxx</w:t>
-      </w:r>
-      <w:proofErr w:type="spellEnd"/>
-      <w:r>
         <w:t>)</w:t>
       </w:r>
       <w:r>
-        <w:t xml:space="preserve">. La Alta Gerencia, quienes a su vez son Accionistas, no está particularmente </w:t>
-      </w:r>
-      <w:r>
-        <w:t>especializada</w:t>
-      </w:r>
-      <w:r>
-        <w:t xml:space="preserve"> en administración de empresas pues su formación profesional es en marketing</w:t>
-      </w:r>
-      <w:r>
-        <w:t>,</w:t>
-      </w:r>
-      <w:r>
-        <w:t xml:space="preserve"> pero tiene un fuerte compromiso con los valores éticos y morales. El control interno es propio de una PYME.</w:t>
+        <w:t xml:space="preserve">. La Alta Gerencia, quienes a su vez son Accionistas, </w:t>
+      </w:r>
+      <w:r>
+        <w:t>tienen un fuerte compromiso para mantener la empresa con niveles apropiados de utilidad y flujos de caja, y el mercado tecnológico no ha sido impactado por la pandemia de covid-19</w:t>
+      </w:r>
+      <w:r>
+        <w:t>. El control interno es propio de una PYME.</w:t>
       </w:r>
     </w:p>
     <w:p>
@@ -324,40 +250,44 @@
         <w:t>La materialidad para los estados financieros tomados en su conjunto ha sido fijada en US$</w:t>
       </w:r>
       <w:r>
-        <w:t>15,000</w:t>
+        <w:t>1</w:t>
+      </w:r>
+      <w:r>
+        <w:t>9</w:t>
+      </w:r>
+      <w:r>
+        <w:t>,000</w:t>
       </w:r>
       <w:r>
         <w:t xml:space="preserve"> en base a</w:t>
       </w:r>
       <w:r>
-        <w:t>l 5% del patrimonio de los Accionistas</w:t>
+        <w:t xml:space="preserve">l </w:t>
+      </w:r>
+      <w:r>
+        <w:t>4</w:t>
+      </w:r>
+      <w:r>
+        <w:t>% del patrimonio de los Accionistas</w:t>
       </w:r>
       <w:r>
         <w:t xml:space="preserve"> y la materialidad de desempeño US$14,</w:t>
       </w:r>
       <w:r>
-        <w:t>250</w:t>
+        <w:t>925</w:t>
       </w:r>
       <w:r>
         <w:t xml:space="preserve"> en base a nuestra evaluación de los riesgos de auditoria.</w:t>
       </w:r>
       <w:r>
-        <w:t xml:space="preserve"> Importes de hasta US$750 se considerarán montos triviales.</w:t>
-      </w:r>
-    </w:p>
-    <w:p>
-      <w:pPr>
-        <w:pStyle w:val="NoSpacing"/>
-        <w:ind w:left="720"/>
-        <w:jc w:val="both"/>
-      </w:pPr>
-    </w:p>
-    <w:p>
-      <w:pPr>
-        <w:pStyle w:val="NoSpacing"/>
-        <w:ind w:left="720"/>
-        <w:jc w:val="both"/>
-      </w:pPr>
+        <w:t xml:space="preserve"> Importes de hasta US$</w:t>
+      </w:r>
+      <w:r>
+        <w:t>995</w:t>
+      </w:r>
+      <w:r>
+        <w:t xml:space="preserve"> se considerarán montos triviales.</w:t>
+      </w:r>
     </w:p>
     <w:p>
       <w:pPr>
@@ -391,7 +321,13 @@
         <w:t>un Auditor</w:t>
       </w:r>
       <w:r>
-        <w:t xml:space="preserve"> con experiencia y una Asistente de auditoria.</w:t>
+        <w:t xml:space="preserve"> </w:t>
+      </w:r>
+      <w:r>
+        <w:t>encargado</w:t>
+      </w:r>
+      <w:r>
+        <w:t xml:space="preserve"> y una Asistente de auditoria.</w:t>
       </w:r>
     </w:p>
     <w:p>
@@ -461,7 +397,19 @@
         <w:jc w:val="both"/>
       </w:pPr>
       <w:r>
-        <w:t>Enfocarse en los riesgos identificados (Mail del 8 de octubre del 2019 Ver 3111)</w:t>
+        <w:t xml:space="preserve">Enfocarse en los riesgos </w:t>
+      </w:r>
+      <w:r>
+        <w:t xml:space="preserve">identificados y nuestra respuesta a éstos </w:t>
+      </w:r>
+      <w:r>
+        <w:t xml:space="preserve">(Ver </w:t>
+      </w:r>
+      <w:r>
+        <w:t>PT 4001</w:t>
+      </w:r>
+      <w:r>
+        <w:t>)</w:t>
       </w:r>
     </w:p>
     <w:p>
@@ -477,7 +425,29 @@
         <w:t xml:space="preserve">Discutimos la posibilidad de fraude por parte de los empleados </w:t>
       </w:r>
       <w:r>
-        <w:t>y la anulación de los controles por parte de la Gerencia. La contabilidad es tercerizada y el Contador no mantiene relación de dependencia con la Compañía y no tiene acceso a los activos, por lo que no parece que tuviera motivos ni oportunidad de fraude.</w:t>
+        <w:t xml:space="preserve">y la anulación de los controles por parte de la Gerencia. La contabilidad es </w:t>
+      </w:r>
+      <w:r>
+        <w:t xml:space="preserve">llevada por el departamento </w:t>
+      </w:r>
+      <w:r>
+        <w:lastRenderedPageBreak/>
+        <w:t xml:space="preserve">contable de Telconet (parte relacionada), quienes </w:t>
+      </w:r>
+      <w:r>
+        <w:t>no tiene</w:t>
+      </w:r>
+      <w:r>
+        <w:t>n</w:t>
+      </w:r>
+      <w:r>
+        <w:t xml:space="preserve"> acceso a los activos, por lo que no parece que tuviera</w:t>
+      </w:r>
+      <w:r>
+        <w:t>n</w:t>
+      </w:r>
+      <w:r>
+        <w:t xml:space="preserve"> motivos ni oportunidad de fraude.</w:t>
       </w:r>
     </w:p>
     <w:p>
@@ -496,7 +466,13 @@
         <w:jc w:val="both"/>
       </w:pPr>
       <w:r>
-        <w:t>Es necesario mantener contacto con la Gerencia al cierre del ejercicio a efectos de confirmar un adecuado corte de las operaciones (facturación y asignación de costos).</w:t>
+        <w:t xml:space="preserve">Es necesario mantener contacto con la Gerencia al cierre del ejercicio a efectos de </w:t>
+      </w:r>
+      <w:r>
+        <w:t>verificar una adecuada presentación de los saldos con partes relacionadas y control de las existencias de inventarios</w:t>
+      </w:r>
+      <w:r>
+        <w:t>.</w:t>
       </w:r>
     </w:p>
     <w:p>
@@ -530,11 +506,6 @@
     </w:p>
     <w:p>
       <w:pPr>
-        <w:pStyle w:val="ListParagraph"/>
-      </w:pPr>
-    </w:p>
-    <w:p>
-      <w:pPr>
         <w:pStyle w:val="NoSpacing"/>
         <w:jc w:val="both"/>
       </w:pPr>
@@ -555,22 +526,16 @@
         <w:t xml:space="preserve">Fecha: </w:t>
       </w:r>
       <w:r>
+        <w:t xml:space="preserve">8 de enero </w:t>
+      </w:r>
+      <w:r>
+        <w:t>del 20</w:t>
+      </w:r>
+      <w:r>
+        <w:t>2</w:t>
+      </w:r>
+      <w:r>
         <w:t>1</w:t>
-      </w:r>
-      <w:r>
-        <w:t>1</w:t>
-      </w:r>
-      <w:r>
-        <w:t xml:space="preserve"> de </w:t>
-      </w:r>
-      <w:r>
-        <w:t>noviem</w:t>
-      </w:r>
-      <w:r>
-        <w:t>bre del 20</w:t>
-      </w:r>
-      <w:r>
-        <w:t>20</w:t>
       </w:r>
     </w:p>
     <w:sectPr>

</xml_diff>